<commit_message>
Refactoring gameArea graphentauglich :)
</commit_message>
<xml_diff>
--- a/doc/Optimierungen_und_todos.docx
+++ b/doc/Optimierungen_und_todos.docx
@@ -42,14 +42,12 @@
                 <w:b/>
               </w:rPr>
             </w:pPr>
-            <w:proofErr w:type="spellStart"/>
             <w:r>
               <w:rPr>
                 <w:b/>
               </w:rPr>
               <w:t>Prio</w:t>
             </w:r>
-            <w:proofErr w:type="spellEnd"/>
           </w:p>
         </w:tc>
       </w:tr>
@@ -59,29 +57,8 @@
             <w:tcW w:w="7261" w:type="dxa"/>
           </w:tcPr>
           <w:p>
-            <w:proofErr w:type="spellStart"/>
-            <w:r>
-              <w:t>Messagebox</w:t>
-            </w:r>
-            <w:proofErr w:type="spellEnd"/>
-            <w:r>
-              <w:t xml:space="preserve"> </w:t>
-            </w:r>
-            <w:proofErr w:type="spellStart"/>
-            <w:r>
-              <w:t>Save&amp;Load</w:t>
-            </w:r>
-            <w:proofErr w:type="spellEnd"/>
-            <w:r>
-              <w:t xml:space="preserve">: 0 in </w:t>
-            </w:r>
-            <w:proofErr w:type="spellStart"/>
-            <w:r>
-              <w:t>input</w:t>
-            </w:r>
-            <w:proofErr w:type="spellEnd"/>
-            <w:r>
-              <w:t xml:space="preserve"> entfernen</w:t>
+            <w:r>
+              <w:t>Messagebox Save&amp;Load: 0 in input entfernen</w:t>
             </w:r>
           </w:p>
         </w:tc>
@@ -105,21 +82,8 @@
             <w:tcW w:w="7261" w:type="dxa"/>
           </w:tcPr>
           <w:p>
-            <w:proofErr w:type="spellStart"/>
-            <w:r>
-              <w:t>Messagebox</w:t>
-            </w:r>
-            <w:proofErr w:type="spellEnd"/>
-            <w:r>
-              <w:t xml:space="preserve"> </w:t>
-            </w:r>
-            <w:proofErr w:type="spellStart"/>
-            <w:r>
-              <w:t>Save&amp;Load</w:t>
-            </w:r>
-            <w:proofErr w:type="spellEnd"/>
-            <w:r>
-              <w:t>: Meldung wenn ungültige Eingabe</w:t>
+            <w:r>
+              <w:t>Messagebox Save&amp;Load: Meldung wenn ungültige Eingabe</w:t>
             </w:r>
           </w:p>
         </w:tc>
@@ -143,56 +107,87 @@
             <w:tcW w:w="7261" w:type="dxa"/>
           </w:tcPr>
           <w:p>
+            <w:r>
+              <w:t>Validierung Spiele beim Designen</w:t>
+            </w:r>
+          </w:p>
+        </w:tc>
+        <w:tc>
+          <w:tcPr>
+            <w:tcW w:w="1559" w:type="dxa"/>
+          </w:tcPr>
+          <w:p>
+            <w:r>
+              <w:t>Niedrig</w:t>
+            </w:r>
+          </w:p>
+        </w:tc>
+      </w:tr>
+      <w:tr>
+        <w:tc>
+          <w:tcPr>
+            <w:tcW w:w="7261" w:type="dxa"/>
+          </w:tcPr>
+          <w:p>
+            <w:r>
+              <w:t>Nach gewonnenem eigenem Spiel auswählen, welches als nächstes, nicht default problem</w:t>
+            </w:r>
+          </w:p>
+        </w:tc>
+        <w:tc>
+          <w:tcPr>
+            <w:tcW w:w="1559" w:type="dxa"/>
+          </w:tcPr>
+          <w:p>
+            <w:r>
+              <w:t>Niedrig</w:t>
+            </w:r>
+          </w:p>
+        </w:tc>
+      </w:tr>
+      <w:tr>
+        <w:tc>
+          <w:tcPr>
+            <w:tcW w:w="7261" w:type="dxa"/>
+          </w:tcPr>
+          <w:p>
+            <w:r>
+              <w:t>Zeitverzögerung Erfolgsmeldung</w:t>
+            </w:r>
+          </w:p>
+        </w:tc>
+        <w:tc>
+          <w:tcPr>
+            <w:tcW w:w="1559" w:type="dxa"/>
+          </w:tcPr>
+          <w:p>
+            <w:r>
+              <w:t>Niedrig</w:t>
+            </w:r>
+          </w:p>
+        </w:tc>
+      </w:tr>
+      <w:tr>
+        <w:tc>
+          <w:tcPr>
+            <w:tcW w:w="7261" w:type="dxa"/>
+          </w:tcPr>
+          <w:p>
+            <w:r>
+              <w:t>Eigene Spiele bearbeiten</w:t>
+            </w:r>
+          </w:p>
+        </w:tc>
+        <w:tc>
+          <w:tcPr>
+            <w:tcW w:w="1559" w:type="dxa"/>
+          </w:tcPr>
+          <w:p>
+            <w:r>
+              <w:t>Mittel</w:t>
+            </w:r>
             <w:bookmarkStart w:id="0" w:name="_GoBack"/>
             <w:bookmarkEnd w:id="0"/>
-            <w:r>
-              <w:t>Validierung Spiele beim Designen</w:t>
-            </w:r>
-          </w:p>
-        </w:tc>
-        <w:tc>
-          <w:tcPr>
-            <w:tcW w:w="1559" w:type="dxa"/>
-          </w:tcPr>
-          <w:p>
-            <w:r>
-              <w:t>Niedrig</w:t>
-            </w:r>
-          </w:p>
-        </w:tc>
-      </w:tr>
-      <w:tr>
-        <w:tc>
-          <w:tcPr>
-            <w:tcW w:w="7261" w:type="dxa"/>
-          </w:tcPr>
-          <w:p>
-            <w:r>
-              <w:t xml:space="preserve">Nach gewonnenem eigenem Spiel auswählen, welches als nächstes, nicht </w:t>
-            </w:r>
-            <w:proofErr w:type="spellStart"/>
-            <w:r>
-              <w:t>default</w:t>
-            </w:r>
-            <w:proofErr w:type="spellEnd"/>
-            <w:r>
-              <w:t xml:space="preserve"> </w:t>
-            </w:r>
-            <w:proofErr w:type="spellStart"/>
-            <w:r>
-              <w:t>problem</w:t>
-            </w:r>
-            <w:proofErr w:type="spellEnd"/>
-          </w:p>
-        </w:tc>
-        <w:tc>
-          <w:tcPr>
-            <w:tcW w:w="1559" w:type="dxa"/>
-          </w:tcPr>
-          <w:p>
-            <w:r>
-              <w:t>Niedrig</w:t>
-            </w:r>
           </w:p>
         </w:tc>
       </w:tr>

</xml_diff>